<commit_message>
Fix some typos and grammar errors in kit instructions.
</commit_message>
<xml_diff>
--- a/Hondamatic_CDI_Kit_Instructions.docx
+++ b/Hondamatic_CDI_Kit_Instructions.docx
@@ -12,6 +12,7 @@
           <w:szCs w:val="36"/>
         </w:rPr>
       </w:pPr>
+      <w:proofErr w:type="spellStart"/>
       <w:r>
         <w:rPr>
           <w:b/>
@@ -19,7 +20,17 @@
           <w:sz w:val="36"/>
           <w:szCs w:val="36"/>
         </w:rPr>
-        <w:t>Hondamatic CDI Kit Instructions</w:t>
+        <w:t>Hondamatic</w:t>
+      </w:r>
+      <w:proofErr w:type="spellEnd"/>
+      <w:r>
+        <w:rPr>
+          <w:b/>
+          <w:bCs/>
+          <w:sz w:val="36"/>
+          <w:szCs w:val="36"/>
+        </w:rPr>
+        <w:t xml:space="preserve"> CDI Kit Instructions</w:t>
       </w:r>
     </w:p>
     <w:p>
@@ -52,7 +63,23 @@
           <w:sz w:val="24"/>
           <w:szCs w:val="24"/>
         </w:rPr>
-        <w:t>Thank you for your purchase of the Hondamatic CDI Kit.  This kit is applicable to the following bikes: CB400A, CM400A, and CM450A series.  It will NOT work for the manual versions of this bike.</w:t>
+        <w:t xml:space="preserve">Thank you for your purchase of the </w:t>
+      </w:r>
+      <w:proofErr w:type="spellStart"/>
+      <w:r>
+        <w:rPr>
+          <w:sz w:val="24"/>
+          <w:szCs w:val="24"/>
+        </w:rPr>
+        <w:t>Hondamatic</w:t>
+      </w:r>
+      <w:proofErr w:type="spellEnd"/>
+      <w:r>
+        <w:rPr>
+          <w:sz w:val="24"/>
+          <w:szCs w:val="24"/>
+        </w:rPr>
+        <w:t xml:space="preserve"> CDI Kit.  This kit is applicable to the following bikes: CB400A, CM400A, and CM450A series.  It will NOT work for the manual versions of this bike.</w:t>
       </w:r>
     </w:p>
     <w:p>
@@ -467,7 +494,23 @@
           <w:sz w:val="24"/>
           <w:szCs w:val="24"/>
         </w:rPr>
-        <w:t xml:space="preserve"> – 1 KOhm.</w:t>
+        <w:t xml:space="preserve"> – 1 </w:t>
+      </w:r>
+      <w:proofErr w:type="spellStart"/>
+      <w:r>
+        <w:rPr>
+          <w:sz w:val="24"/>
+          <w:szCs w:val="24"/>
+        </w:rPr>
+        <w:t>KOhm</w:t>
+      </w:r>
+      <w:proofErr w:type="spellEnd"/>
+      <w:r>
+        <w:rPr>
+          <w:sz w:val="24"/>
+          <w:szCs w:val="24"/>
+        </w:rPr>
+        <w:t>.</w:t>
       </w:r>
     </w:p>
     <w:p>
@@ -771,7 +814,21 @@
           <w:sz w:val="24"/>
           <w:szCs w:val="24"/>
         </w:rPr>
-        <w:t xml:space="preserve">Rosin core flux.  </w:t>
+        <w:t xml:space="preserve">Tinner’s such as </w:t>
+      </w:r>
+      <w:r>
+        <w:rPr>
+          <w:sz w:val="24"/>
+          <w:szCs w:val="24"/>
+        </w:rPr>
+        <w:t>MG 8342</w:t>
+      </w:r>
+      <w:r>
+        <w:rPr>
+          <w:sz w:val="24"/>
+          <w:szCs w:val="24"/>
+        </w:rPr>
+        <w:t xml:space="preserve"> flux.  </w:t>
       </w:r>
       <w:r>
         <w:rPr>
@@ -780,27 +837,7 @@
           <w:sz w:val="24"/>
           <w:szCs w:val="24"/>
         </w:rPr>
-        <w:t>DO NOT USE ACID FLUX.</w:t>
-      </w:r>
-    </w:p>
-    <w:p>
-      <w:pPr>
-        <w:pStyle w:val="ListParagraph"/>
-        <w:numPr>
-          <w:ilvl w:val="0"/>
-          <w:numId w:val="3"/>
-        </w:numPr>
-        <w:rPr>
-          <w:sz w:val="24"/>
-          <w:szCs w:val="24"/>
-        </w:rPr>
-      </w:pPr>
-      <w:r>
-        <w:rPr>
-          <w:sz w:val="24"/>
-          <w:szCs w:val="24"/>
-        </w:rPr>
-        <w:t xml:space="preserve">Rosin core solder.  </w:t>
+        <w:t xml:space="preserve">DO NOT USE </w:t>
       </w:r>
       <w:r>
         <w:rPr>
@@ -809,7 +846,34 @@
           <w:sz w:val="24"/>
           <w:szCs w:val="24"/>
         </w:rPr>
-        <w:t>DO NOT USE PLUMBERS SOLDER.</w:t>
+        <w:t>‘PLUMBERS</w:t>
+      </w:r>
+      <w:r>
+        <w:rPr>
+          <w:b/>
+          <w:bCs/>
+          <w:sz w:val="24"/>
+          <w:szCs w:val="24"/>
+        </w:rPr>
+        <w:t xml:space="preserve"> FLUX</w:t>
+      </w:r>
+      <w:r>
+        <w:rPr>
+          <w:b/>
+          <w:bCs/>
+          <w:sz w:val="24"/>
+          <w:szCs w:val="24"/>
+        </w:rPr>
+        <w:t>’</w:t>
+      </w:r>
+      <w:r>
+        <w:rPr>
+          <w:b/>
+          <w:bCs/>
+          <w:sz w:val="24"/>
+          <w:szCs w:val="24"/>
+        </w:rPr>
+        <w:t>.</w:t>
       </w:r>
     </w:p>
     <w:p>
@@ -829,6 +893,71 @@
           <w:sz w:val="24"/>
           <w:szCs w:val="24"/>
         </w:rPr>
+        <w:t xml:space="preserve">Rosin core solder.  </w:t>
+      </w:r>
+      <w:r>
+        <w:rPr>
+          <w:b/>
+          <w:bCs/>
+          <w:sz w:val="24"/>
+          <w:szCs w:val="24"/>
+        </w:rPr>
+        <w:t xml:space="preserve">DO NOT USE </w:t>
+      </w:r>
+      <w:r>
+        <w:rPr>
+          <w:b/>
+          <w:bCs/>
+          <w:sz w:val="24"/>
+          <w:szCs w:val="24"/>
+        </w:rPr>
+        <w:t xml:space="preserve">ACID CORE/’PLUMBERS </w:t>
+      </w:r>
+      <w:r>
+        <w:rPr>
+          <w:b/>
+          <w:bCs/>
+          <w:sz w:val="24"/>
+          <w:szCs w:val="24"/>
+        </w:rPr>
+        <w:t>SOLDER</w:t>
+      </w:r>
+      <w:r>
+        <w:rPr>
+          <w:b/>
+          <w:bCs/>
+          <w:sz w:val="24"/>
+          <w:szCs w:val="24"/>
+        </w:rPr>
+        <w:t>’</w:t>
+      </w:r>
+      <w:r>
+        <w:rPr>
+          <w:b/>
+          <w:bCs/>
+          <w:sz w:val="24"/>
+          <w:szCs w:val="24"/>
+        </w:rPr>
+        <w:t>.</w:t>
+      </w:r>
+    </w:p>
+    <w:p>
+      <w:pPr>
+        <w:pStyle w:val="ListParagraph"/>
+        <w:numPr>
+          <w:ilvl w:val="0"/>
+          <w:numId w:val="3"/>
+        </w:numPr>
+        <w:rPr>
+          <w:sz w:val="24"/>
+          <w:szCs w:val="24"/>
+        </w:rPr>
+      </w:pPr>
+      <w:r>
+        <w:rPr>
+          <w:sz w:val="24"/>
+          <w:szCs w:val="24"/>
+        </w:rPr>
         <w:t>Heat gun.</w:t>
       </w:r>
     </w:p>
@@ -889,7 +1018,21 @@
           <w:sz w:val="24"/>
           <w:szCs w:val="24"/>
         </w:rPr>
-        <w:t>Drill with 7/8 inch drill bit for mounting hole of the grommet.</w:t>
+        <w:t xml:space="preserve">Drill with </w:t>
+      </w:r>
+      <w:r>
+        <w:rPr>
+          <w:sz w:val="24"/>
+          <w:szCs w:val="24"/>
+        </w:rPr>
+        <w:t>7/8-inch</w:t>
+      </w:r>
+      <w:r>
+        <w:rPr>
+          <w:sz w:val="24"/>
+          <w:szCs w:val="24"/>
+        </w:rPr>
+        <w:t xml:space="preserve"> drill bit for mounting hole of the grommet.</w:t>
       </w:r>
     </w:p>
     <w:p>
@@ -1343,7 +1486,21 @@
           <w:sz w:val="24"/>
           <w:szCs w:val="24"/>
         </w:rPr>
-        <w:t>also need placed in their proper positions.  Pin 1 is always the farther from the left when looking at the SCR with the numbers (not the backside of the heatsink) facing you.  On the PCB you will see square pads where the SCRs go.  The square pad is always Pin 1.</w:t>
+        <w:t xml:space="preserve">also need placed in their proper positions.  Pin 1 is always the </w:t>
+      </w:r>
+      <w:r>
+        <w:rPr>
+          <w:sz w:val="24"/>
+          <w:szCs w:val="24"/>
+        </w:rPr>
+        <w:t>farthest</w:t>
+      </w:r>
+      <w:r>
+        <w:rPr>
+          <w:sz w:val="24"/>
+          <w:szCs w:val="24"/>
+        </w:rPr>
+        <w:t xml:space="preserve"> from the left when looking at the SCR with the numbers (not the backside of the heatsink) facing you.  On the PCB you will see square pads where the SCRs go.  The square pad is always Pin 1.</w:t>
       </w:r>
     </w:p>
     <w:p>
@@ -1583,7 +1740,49 @@
           <w:sz w:val="24"/>
           <w:szCs w:val="24"/>
         </w:rPr>
-        <w:t>Once your satisfied that everything is wired up correctly, the board is clean and free of any soldering defects plug it in and go for a ride!</w:t>
+        <w:t>Once you</w:t>
+      </w:r>
+      <w:r>
+        <w:rPr>
+          <w:sz w:val="24"/>
+          <w:szCs w:val="24"/>
+        </w:rPr>
+        <w:t xml:space="preserve"> a</w:t>
+      </w:r>
+      <w:r>
+        <w:rPr>
+          <w:sz w:val="24"/>
+          <w:szCs w:val="24"/>
+        </w:rPr>
+        <w:t>r</w:t>
+      </w:r>
+      <w:r>
+        <w:rPr>
+          <w:sz w:val="24"/>
+          <w:szCs w:val="24"/>
+        </w:rPr>
+        <w:t>e</w:t>
+      </w:r>
+      <w:r>
+        <w:rPr>
+          <w:sz w:val="24"/>
+          <w:szCs w:val="24"/>
+        </w:rPr>
+        <w:t xml:space="preserve"> satisfied that everything is wired up correctly</w:t>
+      </w:r>
+      <w:r>
+        <w:rPr>
+          <w:sz w:val="24"/>
+          <w:szCs w:val="24"/>
+        </w:rPr>
+        <w:t xml:space="preserve"> and</w:t>
+      </w:r>
+      <w:r>
+        <w:rPr>
+          <w:sz w:val="24"/>
+          <w:szCs w:val="24"/>
+        </w:rPr>
+        <w:t xml:space="preserve"> the board is clean and free of any soldering defects plug it in and go for a ride!</w:t>
       </w:r>
     </w:p>
     <w:p>
@@ -1623,14 +1822,95 @@
           <w:sz w:val="24"/>
           <w:szCs w:val="24"/>
         </w:rPr>
-        <w:t>If you plug it in and still fail to have spark</w:t>
-      </w:r>
-      <w:r>
-        <w:rPr>
-          <w:sz w:val="24"/>
-          <w:szCs w:val="24"/>
-        </w:rPr>
-        <w:t xml:space="preserve"> check over your work for any kind of soldering defects such as solder blobs/bridging over pads.  Correct mistakes those mistakes a desoldering braid, a desolder bulb, etc.  Check to make sure each wire from the harness is in the correct through hole pad on the PCB.  Each pad is labelled on the silkscreen.  Check that the polarity of the diodes and SCRs are correct.  Check that the components are in their right places.</w:t>
+        <w:t xml:space="preserve">If you plug it in and still fail to have </w:t>
+      </w:r>
+      <w:r>
+        <w:rPr>
+          <w:sz w:val="24"/>
+          <w:szCs w:val="24"/>
+        </w:rPr>
+        <w:t>spark,</w:t>
+      </w:r>
+      <w:r>
+        <w:rPr>
+          <w:sz w:val="24"/>
+          <w:szCs w:val="24"/>
+        </w:rPr>
+        <w:t xml:space="preserve"> check over your work for any kind of soldering defects such as solder blobs/bridging over pads.  Correct </w:t>
+      </w:r>
+      <w:r>
+        <w:rPr>
+          <w:sz w:val="24"/>
+          <w:szCs w:val="24"/>
+        </w:rPr>
+        <w:t>these</w:t>
+      </w:r>
+      <w:r>
+        <w:rPr>
+          <w:sz w:val="24"/>
+          <w:szCs w:val="24"/>
+        </w:rPr>
+        <w:t xml:space="preserve"> </w:t>
+      </w:r>
+      <w:r>
+        <w:rPr>
+          <w:sz w:val="24"/>
+          <w:szCs w:val="24"/>
+        </w:rPr>
+        <w:t>defects</w:t>
+      </w:r>
+      <w:r>
+        <w:rPr>
+          <w:sz w:val="24"/>
+          <w:szCs w:val="24"/>
+        </w:rPr>
+        <w:t xml:space="preserve"> </w:t>
+      </w:r>
+      <w:r>
+        <w:rPr>
+          <w:sz w:val="24"/>
+          <w:szCs w:val="24"/>
+        </w:rPr>
+        <w:t xml:space="preserve">with </w:t>
+      </w:r>
+      <w:r>
+        <w:rPr>
+          <w:sz w:val="24"/>
+          <w:szCs w:val="24"/>
+        </w:rPr>
+        <w:t xml:space="preserve">a </w:t>
+      </w:r>
+      <w:proofErr w:type="spellStart"/>
+      <w:r>
+        <w:rPr>
+          <w:sz w:val="24"/>
+          <w:szCs w:val="24"/>
+        </w:rPr>
+        <w:t>desoldering</w:t>
+      </w:r>
+      <w:proofErr w:type="spellEnd"/>
+      <w:r>
+        <w:rPr>
+          <w:sz w:val="24"/>
+          <w:szCs w:val="24"/>
+        </w:rPr>
+        <w:t xml:space="preserve"> braid, a </w:t>
+      </w:r>
+      <w:proofErr w:type="spellStart"/>
+      <w:r>
+        <w:rPr>
+          <w:sz w:val="24"/>
+          <w:szCs w:val="24"/>
+        </w:rPr>
+        <w:t>desolder</w:t>
+      </w:r>
+      <w:proofErr w:type="spellEnd"/>
+      <w:r>
+        <w:rPr>
+          <w:sz w:val="24"/>
+          <w:szCs w:val="24"/>
+        </w:rPr>
+        <w:t xml:space="preserve"> bulb, etc.  Check to make sure each wire from the harness is in the correct through hole pad on the PCB.  Each pad is labelled on the silkscreen.  Check that the polarity of the diodes and SCRs are correct.  Check that the components are in their right places.</w:t>
       </w:r>
       <w:r>
         <w:rPr>
@@ -1683,7 +1963,21 @@
           <w:sz w:val="24"/>
           <w:szCs w:val="24"/>
         </w:rPr>
-        <w:t xml:space="preserve">If you are still having issues you can measure out the board with a DVM.  The following page has instructions on how to do this: </w:t>
+        <w:t xml:space="preserve">If you are still having </w:t>
+      </w:r>
+      <w:r>
+        <w:rPr>
+          <w:sz w:val="24"/>
+          <w:szCs w:val="24"/>
+        </w:rPr>
+        <w:t>issues,</w:t>
+      </w:r>
+      <w:r>
+        <w:rPr>
+          <w:sz w:val="24"/>
+          <w:szCs w:val="24"/>
+        </w:rPr>
+        <w:t xml:space="preserve"> you can measure out the board with a DVM.  The following page has instructions on how to do this: </w:t>
       </w:r>
       <w:hyperlink r:id="rId8" w:history="1">
         <w:r>
@@ -1768,7 +2062,21 @@
           <w:sz w:val="24"/>
           <w:szCs w:val="24"/>
         </w:rPr>
-        <w:t xml:space="preserve">If you still have problems and would like to send the CDI back for warranty please </w:t>
+        <w:t xml:space="preserve">If you still have problems and would like to send the CDI back for </w:t>
+      </w:r>
+      <w:r>
+        <w:rPr>
+          <w:sz w:val="24"/>
+          <w:szCs w:val="24"/>
+        </w:rPr>
+        <w:t>warranty,</w:t>
+      </w:r>
+      <w:r>
+        <w:rPr>
+          <w:sz w:val="24"/>
+          <w:szCs w:val="24"/>
+        </w:rPr>
+        <w:t xml:space="preserve"> please </w:t>
       </w:r>
       <w:r>
         <w:rPr>
@@ -1808,23 +2116,7 @@
             <w:sz w:val="24"/>
             <w:szCs w:val="24"/>
           </w:rPr>
-          <w:t>https://www.vintagehondatwi</w:t>
-        </w:r>
-        <w:r>
-          <w:rPr>
-            <w:rStyle w:val="Hyperlink"/>
-            <w:sz w:val="24"/>
-            <w:szCs w:val="24"/>
-          </w:rPr>
-          <w:t>n</w:t>
-        </w:r>
-        <w:r>
-          <w:rPr>
-            <w:rStyle w:val="Hyperlink"/>
-            <w:sz w:val="24"/>
-            <w:szCs w:val="24"/>
-          </w:rPr>
-          <w:t>s.com/forums</w:t>
+          <w:t>https://www.vintagehondatwins.com/forums</w:t>
         </w:r>
       </w:hyperlink>
       <w:r>
@@ -2039,6 +2331,7 @@
           <w:szCs w:val="24"/>
         </w:rPr>
       </w:pPr>
+      <w:proofErr w:type="spellStart"/>
       <w:r>
         <w:rPr>
           <w:rStyle w:val="Strong"/>
@@ -2047,6 +2340,7 @@
         </w:rPr>
         <w:t>PrimesTurmoil</w:t>
       </w:r>
+      <w:proofErr w:type="spellEnd"/>
       <w:r>
         <w:rPr>
           <w:sz w:val="24"/>
@@ -2082,56 +2376,90 @@
         </w:rPr>
         <w:t xml:space="preserve"> (</w:t>
       </w:r>
+      <w:proofErr w:type="spellStart"/>
+      <w:r>
+        <w:fldChar w:fldCharType="begin"/>
+      </w:r>
+      <w:r>
+        <w:instrText xml:space="preserve"> HYPERLINK "https://www.vintagehondatwins.com/forums/member.php?4-LongDistanceRider" \t "_blank" </w:instrText>
+      </w:r>
+      <w:r>
+        <w:fldChar w:fldCharType="separate"/>
+      </w:r>
+      <w:r>
+        <w:rPr>
+          <w:rStyle w:val="Hyperlink"/>
+          <w:sz w:val="24"/>
+          <w:szCs w:val="24"/>
+        </w:rPr>
+        <w:t>LongDistanceRider</w:t>
+      </w:r>
+      <w:proofErr w:type="spellEnd"/>
+      <w:r>
+        <w:rPr>
+          <w:rStyle w:val="Hyperlink"/>
+          <w:sz w:val="24"/>
+          <w:szCs w:val="24"/>
+        </w:rPr>
+        <w:fldChar w:fldCharType="end"/>
+      </w:r>
+      <w:r>
+        <w:rPr>
+          <w:sz w:val="24"/>
+          <w:szCs w:val="24"/>
+        </w:rPr>
+        <w:t xml:space="preserve">) and </w:t>
+      </w:r>
+      <w:r>
+        <w:rPr>
+          <w:rStyle w:val="Strong"/>
+          <w:sz w:val="24"/>
+          <w:szCs w:val="24"/>
+        </w:rPr>
+        <w:t>Tom</w:t>
+      </w:r>
+      <w:r>
+        <w:rPr>
+          <w:sz w:val="24"/>
+          <w:szCs w:val="24"/>
+        </w:rPr>
+        <w:t xml:space="preserve"> (</w:t>
+      </w:r>
+      <w:proofErr w:type="spellStart"/>
+      <w:r>
+        <w:fldChar w:fldCharType="begin"/>
+      </w:r>
+      <w:r>
+        <w:instrText xml:space="preserve"> HYPERLINK "https://www.vintagehondatwins.com/forums/member.php?2-ancientdad" \t "_blank" </w:instrText>
+      </w:r>
+      <w:r>
+        <w:fldChar w:fldCharType="separate"/>
+      </w:r>
+      <w:r>
+        <w:rPr>
+          <w:rStyle w:val="Hyperlink"/>
+          <w:sz w:val="24"/>
+          <w:szCs w:val="24"/>
+        </w:rPr>
+        <w:t>ancientdad</w:t>
+      </w:r>
+      <w:proofErr w:type="spellEnd"/>
+      <w:r>
+        <w:rPr>
+          <w:rStyle w:val="Hyperlink"/>
+          <w:sz w:val="24"/>
+          <w:szCs w:val="24"/>
+        </w:rPr>
+        <w:fldChar w:fldCharType="end"/>
+      </w:r>
+      <w:r>
+        <w:rPr>
+          <w:sz w:val="24"/>
+          <w:szCs w:val="24"/>
+        </w:rPr>
+        <w:t xml:space="preserve">) from </w:t>
+      </w:r>
       <w:hyperlink r:id="rId13" w:tgtFrame="_blank" w:history="1">
-        <w:r>
-          <w:rPr>
-            <w:rStyle w:val="Hyperlink"/>
-            <w:sz w:val="24"/>
-            <w:szCs w:val="24"/>
-          </w:rPr>
-          <w:t>LongDistanceRider</w:t>
-        </w:r>
-      </w:hyperlink>
-      <w:r>
-        <w:rPr>
-          <w:sz w:val="24"/>
-          <w:szCs w:val="24"/>
-        </w:rPr>
-        <w:t xml:space="preserve">) and </w:t>
-      </w:r>
-      <w:r>
-        <w:rPr>
-          <w:rStyle w:val="Strong"/>
-          <w:sz w:val="24"/>
-          <w:szCs w:val="24"/>
-        </w:rPr>
-        <w:t>Tom</w:t>
-      </w:r>
-      <w:r>
-        <w:rPr>
-          <w:sz w:val="24"/>
-          <w:szCs w:val="24"/>
-        </w:rPr>
-        <w:t xml:space="preserve"> (</w:t>
-      </w:r>
-      <w:hyperlink r:id="rId14" w:tgtFrame="_blank" w:history="1">
-        <w:r>
-          <w:rPr>
-            <w:rStyle w:val="Hyperlink"/>
-            <w:sz w:val="24"/>
-            <w:szCs w:val="24"/>
-          </w:rPr>
-          <w:t>ancientdad</w:t>
-        </w:r>
-      </w:hyperlink>
-      <w:r>
-        <w:rPr>
-          <w:sz w:val="24"/>
-          <w:szCs w:val="24"/>
-        </w:rPr>
-        <w:t xml:space="preserve">) from </w:t>
-      </w:r>
-      <w:hyperlink r:id="rId15" w:tgtFrame="_blank" w:history="1">
         <w:r>
           <w:rPr>
             <w:rStyle w:val="Hyperlink"/>

</xml_diff>